<commit_message>
Added start of key algs and taxonomy
</commit_message>
<xml_diff>
--- a/Playing games with Deep Reinforcement Learning.docx
+++ b/Playing games with Deep Reinforcement Learning.docx
@@ -47,48 +47,12 @@
         <w:rPr>
           <w:color w:val="FF0000"/>
         </w:rPr>
-        <w:t xml:space="preserve">Why should the readers care to read </w:t>
-      </w:r>
-      <w:proofErr w:type="gramStart"/>
+        <w:t>Why should the readers care to read this. What is exciting about deep RL. What has it done. What can it do.</w:t>
+      </w:r>
       <w:r>
         <w:rPr>
           <w:color w:val="FF0000"/>
         </w:rPr>
-        <w:t>this.</w:t>
-      </w:r>
-      <w:proofErr w:type="gramEnd"/>
-      <w:r>
-        <w:rPr>
-          <w:color w:val="FF0000"/>
-        </w:rPr>
-        <w:t xml:space="preserve"> What is exciting about deep RL. What has it </w:t>
-      </w:r>
-      <w:proofErr w:type="gramStart"/>
-      <w:r>
-        <w:rPr>
-          <w:color w:val="FF0000"/>
-        </w:rPr>
-        <w:t>done.</w:t>
-      </w:r>
-      <w:proofErr w:type="gramEnd"/>
-      <w:r>
-        <w:rPr>
-          <w:color w:val="FF0000"/>
-        </w:rPr>
-        <w:t xml:space="preserve"> What can it </w:t>
-      </w:r>
-      <w:proofErr w:type="gramStart"/>
-      <w:r>
-        <w:rPr>
-          <w:color w:val="FF0000"/>
-        </w:rPr>
-        <w:t>do.</w:t>
-      </w:r>
-      <w:proofErr w:type="gramEnd"/>
-      <w:r>
-        <w:rPr>
-          <w:color w:val="FF0000"/>
-        </w:rPr>
         <w:t xml:space="preserve"> (Look to other Deep RL survey paper for inspiration)</w:t>
       </w:r>
     </w:p>
@@ -272,15 +236,7 @@
         <w:t>interesting challenge</w:t>
       </w:r>
       <w:r>
-        <w:t xml:space="preserve"> and testbed for Deep </w:t>
-      </w:r>
-      <w:proofErr w:type="gramStart"/>
-      <w:r>
-        <w:t>RL</w:t>
-      </w:r>
-      <w:proofErr w:type="gramEnd"/>
-      <w:r>
-        <w:t xml:space="preserve"> but they are not the end goal.</w:t>
+        <w:t xml:space="preserve"> and testbed for Deep RL but they are not the end goal.</w:t>
       </w:r>
       <w:r>
         <w:t xml:space="preserve"> </w:t>
@@ -376,24 +332,14 @@
         <w:t>&gt;</w:t>
       </w:r>
       <w:r>
-        <w:t xml:space="preserve">. </w:t>
-      </w:r>
-      <w:proofErr w:type="gramStart"/>
-      <w:r>
-        <w:t>A</w:t>
-      </w:r>
-      <w:proofErr w:type="gramEnd"/>
-      <w:r>
-        <w:t xml:space="preserve"> MDP is a sequential decision problem for a fully observable, stochastic environment with a Markovian transition model and additive rewards. It is defined as a set of states, actions</w:t>
+        <w:t>. A MDP is a sequential decision problem for a fully observable, stochastic environment with a Markovian transition model and additive rewards. It is defined as a set of states, actions</w:t>
       </w:r>
       <w:r>
         <w:t xml:space="preserve">, a transition model, a reward </w:t>
       </w:r>
-      <w:proofErr w:type="gramStart"/>
       <w:r>
         <w:t>function</w:t>
       </w:r>
-      <w:proofErr w:type="gramEnd"/>
       <w:r>
         <w:t xml:space="preserve"> and </w:t>
       </w:r>
@@ -1770,13 +1716,27 @@
         <w:rPr>
           <w:rFonts w:eastAsiaTheme="minorEastAsia" w:cstheme="minorHAnsi"/>
         </w:rPr>
-        <w:t xml:space="preserve"> in state </w:t>
-      </w:r>
+        <w:t xml:space="preserve"> in </w:t>
+      </w:r>
+      <w:proofErr w:type="spellStart"/>
       <w:r>
         <w:rPr>
           <w:rFonts w:eastAsiaTheme="minorEastAsia" w:cstheme="minorHAnsi"/>
         </w:rPr>
-        <w:t xml:space="preserve">s over other actions assuming the </w:t>
+        <w:t xml:space="preserve">state </w:t>
+      </w:r>
+      <w:r>
+        <w:rPr>
+          <w:rFonts w:eastAsiaTheme="minorEastAsia" w:cstheme="minorHAnsi"/>
+        </w:rPr>
+        <w:t>s</w:t>
+      </w:r>
+      <w:proofErr w:type="spellEnd"/>
+      <w:r>
+        <w:rPr>
+          <w:rFonts w:eastAsiaTheme="minorEastAsia" w:cstheme="minorHAnsi"/>
+        </w:rPr>
+        <w:t xml:space="preserve"> over other actions assuming the </w:t>
       </w:r>
       <w:r>
         <w:rPr>
@@ -1811,21 +1771,13 @@
         <w:t xml:space="preserve"> CNNs are often called feature extractors in the sense that each convolutional layer will extract higher level (more abstract) features. The first layer perhaps identifying lines and edges, the next layer identifying shapes, and later layers maybe even recognising whole objects within an image.</w:t>
       </w:r>
       <w:r>
-        <w:t xml:space="preserve"> CNNs are composed of Convolutional layers, Pooling Layers and </w:t>
-      </w:r>
-      <w:proofErr w:type="gramStart"/>
-      <w:r>
-        <w:t>Fully-</w:t>
+        <w:t xml:space="preserve"> CNNs are composed of Convolutional layers, Pooling Layers and Fully-</w:t>
       </w:r>
       <w:r>
         <w:t>C</w:t>
       </w:r>
       <w:r>
-        <w:t>onnected</w:t>
-      </w:r>
-      <w:proofErr w:type="gramEnd"/>
-      <w:r>
-        <w:t xml:space="preserve"> Layers (also referred</w:t>
+        <w:t>onnected Layers (also referred</w:t>
       </w:r>
       <w:r>
         <w:t xml:space="preserve"> to</w:t>
@@ -1944,27 +1896,14 @@
       </w:r>
     </w:p>
     <w:p>
-      <w:proofErr w:type="gramStart"/>
-      <w:r>
-        <w:t>Fully-Connected</w:t>
-      </w:r>
-      <w:proofErr w:type="gramEnd"/>
-      <w:r>
-        <w:t xml:space="preserve"> layers are multi-layer </w:t>
+      <w:r>
+        <w:t xml:space="preserve">Fully-Connected layers are multi-layer </w:t>
       </w:r>
       <w:r>
         <w:t>perceptions</w:t>
       </w:r>
       <w:r>
-        <w:t xml:space="preserve"> and perform similar functions found in shallow neural networks. It is the job of the </w:t>
-      </w:r>
-      <w:proofErr w:type="gramStart"/>
-      <w:r>
-        <w:t>fully-connected</w:t>
-      </w:r>
-      <w:proofErr w:type="gramEnd"/>
-      <w:r>
-        <w:t xml:space="preserve"> layers to classify the output of the </w:t>
+        <w:t xml:space="preserve"> and perform similar functions found in shallow neural networks. It is the job of the fully-connected layers to classify the output of the </w:t>
       </w:r>
       <w:r>
         <w:t>preceding convolutional and pooling layers.</w:t>
@@ -2039,6 +1978,9 @@
         <w:t>he Deep Recurrent Q-Network (DRQN) algorithm uses a recurrent architecture with DQN to play a partially observable version of Atari</w:t>
       </w:r>
       <w:r>
+        <w:t xml:space="preserve"> [REF]</w:t>
+      </w:r>
+      <w:r>
         <w:t>.</w:t>
       </w:r>
       <w:r>
@@ -2059,15 +2001,87 @@
     <w:p>
       <w:r>
         <w:lastRenderedPageBreak/>
-        <w:t>A common type of recurrent network is a Long Short-term Memory (LSTM) network.</w:t>
-      </w:r>
-      <w:r>
-        <w:t xml:space="preserve"> Networks using LSTM have special memory cells in the network each comprised of four components: an input gate, memory cell, forget gate, and output gate. This special memory neuron has 4 inputs and 1 output, each input is controlled by a sigmoid activation to mimic the open and close of a gate. </w:t>
+        <w:t>The</w:t>
+      </w:r>
+      <w:r>
+        <w:t xml:space="preserve"> two most common types of recurrent network</w:t>
+      </w:r>
+      <w:r>
+        <w:t xml:space="preserve"> are</w:t>
+      </w:r>
+      <w:r>
+        <w:t xml:space="preserve"> Gated Recurrent Unit (GRU) [REF] and Long Short-Term Memory (LSTM) [REF]. Recurrence can be used in conjunction with CNNs as a single hybrid architecture.</w:t>
+      </w:r>
+    </w:p>
+    <w:p>
+      <w:pPr>
+        <w:pStyle w:val="Heading1"/>
+      </w:pPr>
+      <w:r>
+        <w:t>Taxonomy</w:t>
+      </w:r>
+    </w:p>
+    <w:p>
+      <w:pPr>
+        <w:pStyle w:val="Heading2"/>
+      </w:pPr>
+      <w:r>
+        <w:t>Model-Based &amp; Model-Learnt</w:t>
       </w:r>
     </w:p>
     <w:p/>
     <w:p>
       <w:pPr>
+        <w:pStyle w:val="Heading2"/>
+      </w:pPr>
+      <w:r>
+        <w:t xml:space="preserve">On-Policy </w:t>
+      </w:r>
+      <w:r>
+        <w:t xml:space="preserve">&amp; </w:t>
+      </w:r>
+      <w:r>
+        <w:t>Off-Policy</w:t>
+      </w:r>
+    </w:p>
+    <w:p>
+      <w:r>
+        <w:t>Off-policy RL is when the behavioural policy is different from the target policy. On-policy RL is when the behavioural policy is that same as the target policy.</w:t>
+      </w:r>
+      <w:r>
+        <w:t xml:space="preserve"> The behavioural policy is the policy the agent uses when acting on the environment to generate new experience</w:t>
+      </w:r>
+      <w:r>
+        <w:t>s</w:t>
+      </w:r>
+      <w:r>
+        <w:t xml:space="preserve">. The target policy is the policy that is </w:t>
+      </w:r>
+      <w:r>
+        <w:t>used</w:t>
+      </w:r>
+      <w:r>
+        <w:t xml:space="preserve"> when learning from past experiences.</w:t>
+      </w:r>
+    </w:p>
+    <w:p>
+      <w:pPr>
+        <w:pStyle w:val="Heading2"/>
+      </w:pPr>
+      <w:r>
+        <w:t>Value-Based &amp; Policy-Based</w:t>
+      </w:r>
+    </w:p>
+    <w:p>
+      <w:r>
+        <w:t xml:space="preserve">If the agent is trying to solve the problem by learning an optimal policy function the algorithm is policy-based. If the agent is trying to </w:t>
+      </w:r>
+      <w:r>
+        <w:t>learn an optimal value function the algorithm is value-based. Actor-critic methods are hybrid algorithms where an agent is trying to learn both the policy and value functions. The actor (policy) acts in the environment and the critic (value) evaluates the actors actions and dictates improvements.</w:t>
+      </w:r>
+    </w:p>
+    <w:p>
+      <w:pPr>
         <w:pStyle w:val="Heading1"/>
       </w:pPr>
       <w:r>
@@ -2082,7 +2096,384 @@
         <w:t>Deep Q-Learning</w:t>
       </w:r>
     </w:p>
-    <w:p/>
+    <w:p>
+      <w:r>
+        <w:t>Deep Q-Learning with Experience Replay (DQN) substantially launched the field of Deep R</w:t>
+      </w:r>
+      <w:r>
+        <w:t>L</w:t>
+      </w:r>
+      <w:r>
+        <w:t xml:space="preserve">. </w:t>
+      </w:r>
+      <w:r>
+        <w:t xml:space="preserve">DQN uses a RL framework and deep learning to play Atari 2600 games implemented in the Arcade Learning Environment [REF]. </w:t>
+      </w:r>
+      <w:r>
+        <w:t>Instead of using traditional value iteration algorithms t</w:t>
+      </w:r>
+      <w:r>
+        <w:t>he authors used a CNN to approximate the optimal state-action value function Q*(</w:t>
+      </w:r>
+      <w:proofErr w:type="spellStart"/>
+      <w:r>
+        <w:t>s,a</w:t>
+      </w:r>
+      <w:proofErr w:type="spellEnd"/>
+      <w:r>
+        <w:t>)</w:t>
+      </w:r>
+      <w:r>
+        <w:t>. The CNN takes in raw visual input of the Atari games as states and outputs a Q-value</w:t>
+      </w:r>
+      <w:r>
+        <w:t xml:space="preserve"> for each possible action</w:t>
+      </w:r>
+      <w:r>
+        <w:t>.</w:t>
+      </w:r>
+      <w:r>
+        <w:t xml:space="preserve"> </w:t>
+      </w:r>
+      <w:r>
+        <w:t>The agent</w:t>
+      </w:r>
+      <w:r>
+        <w:t xml:space="preserve"> then </w:t>
+      </w:r>
+      <w:r>
+        <w:t xml:space="preserve">plays Atari by </w:t>
+      </w:r>
+      <w:r>
+        <w:t>select</w:t>
+      </w:r>
+      <w:r>
+        <w:t>ing</w:t>
+      </w:r>
+      <w:r>
+        <w:t xml:space="preserve"> actions</w:t>
+      </w:r>
+      <w:r>
+        <w:t xml:space="preserve"> according to the predictions of the network.</w:t>
+      </w:r>
+    </w:p>
+    <w:p>
+      <w:r>
+        <w:t>&lt;Equation</w:t>
+      </w:r>
+      <w:r>
+        <w:t xml:space="preserve"> VI</w:t>
+      </w:r>
+      <w:r>
+        <w:t>&gt;</w:t>
+      </w:r>
+    </w:p>
+    <w:p>
+      <w:r>
+        <w:t>&lt;Equation</w:t>
+      </w:r>
+      <w:r>
+        <w:t xml:space="preserve"> NN</w:t>
+      </w:r>
+      <w:r>
+        <w:t>&gt;</w:t>
+      </w:r>
+    </w:p>
+    <w:p>
+      <w:r>
+        <w:t>The game state is inputted to the CNN as 4 stacked histories each grey-scaled, down sampled and cropped into a</w:t>
+      </w:r>
+      <w:r>
+        <w:t>n</w:t>
+      </w:r>
+      <w:r>
+        <w:t xml:space="preserve"> 84x84 region. Multiple histories are used because a state cannot be fully represented in a single frame, for example, direction and velocity of the ball in ‘Pong’ cannot be shown by a single frame.</w:t>
+      </w:r>
+    </w:p>
+    <w:p>
+      <w:pPr>
+        <w:rPr>
+          <w:color w:val="ED7D31" w:themeColor="accent2"/>
+        </w:rPr>
+      </w:pPr>
+      <w:r>
+        <w:rPr>
+          <w:color w:val="ED7D31" w:themeColor="accent2"/>
+        </w:rPr>
+        <w:t xml:space="preserve">At each time step </w:t>
+      </w:r>
+      <w:r>
+        <w:rPr>
+          <w:color w:val="ED7D31" w:themeColor="accent2"/>
+        </w:rPr>
+        <w:t xml:space="preserve">DQN stores experiences in a replay buffer to learn from later. This is significant because </w:t>
+      </w:r>
+      <w:r>
+        <w:rPr>
+          <w:color w:val="ED7D31" w:themeColor="accent2"/>
+        </w:rPr>
+        <w:t xml:space="preserve">the batching and sampling of past experience </w:t>
+      </w:r>
+      <w:r>
+        <w:rPr>
+          <w:color w:val="ED7D31" w:themeColor="accent2"/>
+        </w:rPr>
+        <w:t>enable</w:t>
+      </w:r>
+      <w:r>
+        <w:rPr>
+          <w:color w:val="ED7D31" w:themeColor="accent2"/>
+        </w:rPr>
+        <w:t>s</w:t>
+      </w:r>
+      <w:r>
+        <w:rPr>
+          <w:color w:val="ED7D31" w:themeColor="accent2"/>
+        </w:rPr>
+        <w:t xml:space="preserve"> stable training of the deep CNN. </w:t>
+      </w:r>
+      <w:r>
+        <w:t>The network is trained by minimising a sequence of loss functions. Each function’s target for learning y-</w:t>
+      </w:r>
+      <w:proofErr w:type="spellStart"/>
+      <w:r>
+        <w:t>i</w:t>
+      </w:r>
+      <w:proofErr w:type="spellEnd"/>
+      <w:r>
+        <w:t xml:space="preserve"> comprises a Q-value as predicted by the previous iteration’s network and an immediate reward returned from the environment. </w:t>
+      </w:r>
+      <w:r>
+        <w:rPr>
+          <w:color w:val="ED7D31" w:themeColor="accent2"/>
+        </w:rPr>
+        <w:t>Stochastic Gradient Descent (SGD) is used when updating the weights of the network according to the loss.</w:t>
+      </w:r>
+    </w:p>
+    <w:p>
+      <w:r>
+        <w:t>&lt;Equation</w:t>
+      </w:r>
+      <w:r>
+        <w:t xml:space="preserve"> LOSS</w:t>
+      </w:r>
+      <w:r>
+        <w:t>&gt;</w:t>
+      </w:r>
+    </w:p>
+    <w:p>
+      <w:r>
+        <w:t>&lt;Equation</w:t>
+      </w:r>
+      <w:r>
+        <w:t xml:space="preserve"> Li TARGET</w:t>
+      </w:r>
+      <w:r>
+        <w:t>&gt;</w:t>
+      </w:r>
+    </w:p>
+    <w:p>
+      <w:r>
+        <w:lastRenderedPageBreak/>
+        <w:t>The network is trained for 10 million frames with a replay memory 1 million most recent frames. During training an e-greedy policy is used for action selection</w:t>
+      </w:r>
+      <w:r>
+        <w:t xml:space="preserve"> with greediness being annealed linearly from 1 to 0.1 over the first million frames</w:t>
+      </w:r>
+      <w:r>
+        <w:t xml:space="preserve">. </w:t>
+      </w:r>
+      <w:r>
+        <w:t>E-greedy selection is a trade-off between exploration and exploitation</w:t>
+      </w:r>
+      <w:r>
+        <w:t xml:space="preserve"> </w:t>
+      </w:r>
+      <w:r>
+        <w:t xml:space="preserve">selecting the highest Q-value action with probability </w:t>
+      </w:r>
+      <w:r>
+        <w:t>1-e</w:t>
+      </w:r>
+      <w:r>
+        <w:t xml:space="preserve"> or an alternative action uniformly at random</w:t>
+      </w:r>
+      <w:r>
+        <w:t xml:space="preserve">. In other words, the </w:t>
+      </w:r>
+      <w:r>
+        <w:t xml:space="preserve">greater the value of E the more exploration and visa-versa.  </w:t>
+      </w:r>
+    </w:p>
+    <w:p>
+      <w:r>
+        <w:t>&lt;</w:t>
+      </w:r>
+      <w:proofErr w:type="spellStart"/>
+      <w:r>
+        <w:t>PsuedoCode</w:t>
+      </w:r>
+      <w:proofErr w:type="spellEnd"/>
+      <w:r>
+        <w:t>&gt;</w:t>
+      </w:r>
+    </w:p>
+    <w:p>
+      <w:r>
+        <w:t xml:space="preserve">Q-Value increased over training showing deep networks can be stably trained to solve RL problems. The results against previous art and human players show DQN outperform any traditional RL approach and even human </w:t>
+      </w:r>
+      <w:r>
+        <w:t>score</w:t>
+      </w:r>
+      <w:r>
+        <w:t xml:space="preserve"> on 3 of the 7 games tested.</w:t>
+      </w:r>
+    </w:p>
+    <w:p>
+      <w:r>
+        <w:t>&lt;RESULT GRAPH AND TABLE&gt;</w:t>
+      </w:r>
+    </w:p>
+    <w:p>
+      <w:r>
+        <w:t>There have been many improvement</w:t>
+      </w:r>
+      <w:r>
+        <w:t>s</w:t>
+      </w:r>
+      <w:r>
+        <w:t xml:space="preserve"> and alteration</w:t>
+      </w:r>
+      <w:r>
+        <w:t>s</w:t>
+      </w:r>
+      <w:r>
+        <w:t xml:space="preserve"> to DQN since its publication. </w:t>
+      </w:r>
+      <w:r>
+        <w:t xml:space="preserve">Deep Recurrent Q-Networks [REF], Double DQN (DDQN) </w:t>
+      </w:r>
+      <w:r>
+        <w:t>[REF]</w:t>
+      </w:r>
+      <w:r>
+        <w:t xml:space="preserve">, Prioritized DDQN </w:t>
+      </w:r>
+      <w:r>
+        <w:t>[REF]</w:t>
+      </w:r>
+      <w:r>
+        <w:t xml:space="preserve">, Duelling DDQN </w:t>
+      </w:r>
+      <w:r>
+        <w:t>[REF]</w:t>
+      </w:r>
+      <w:r>
+        <w:t xml:space="preserve">, Distributional DQN </w:t>
+      </w:r>
+      <w:r>
+        <w:t>[REF]</w:t>
+      </w:r>
+      <w:r>
+        <w:t xml:space="preserve"> and Noisy DQN </w:t>
+      </w:r>
+      <w:r>
+        <w:t>[REF]</w:t>
+      </w:r>
+      <w:r>
+        <w:t xml:space="preserve"> are a few examples.  With publications even successfully combining improvements to DQN. RAINBOW is an algorithm that integrates many of the previously mentioned DQN variants into a single hybrid algorithm resulting in better Atari performance. </w:t>
+      </w:r>
+    </w:p>
+    <w:p>
+      <w:r>
+        <w:t xml:space="preserve">This algorithm is a value-based algorithm </w:t>
+      </w:r>
+      <w:r>
+        <w:t>because it attempts to learn the optimal state-action value function. It does not concern itself with learning the optimal policy, this would be role of a policy-based algorithm.</w:t>
+      </w:r>
+      <w:r>
+        <w:t xml:space="preserve"> </w:t>
+      </w:r>
+      <w:r>
+        <w:t xml:space="preserve">DQN is model-free RL because it </w:t>
+      </w:r>
+      <w:r>
+        <w:t>only</w:t>
+      </w:r>
+      <w:r>
+        <w:t xml:space="preserve"> </w:t>
+      </w:r>
+      <w:r>
+        <w:t>predicts</w:t>
+      </w:r>
+      <w:r>
+        <w:t xml:space="preserve"> Q-values</w:t>
+      </w:r>
+      <w:r>
+        <w:t xml:space="preserve"> and </w:t>
+      </w:r>
+      <w:r>
+        <w:t>does not learn an MDP model of the environment</w:t>
+      </w:r>
+      <w:r>
+        <w:t>. DQN is off-policy RL because the behavioural policy is simply an E-greedy selection</w:t>
+      </w:r>
+      <w:r>
+        <w:t>.</w:t>
+      </w:r>
+      <w:r>
+        <w:t xml:space="preserve"> Off-policy RL is when the behavioural policy is different from the target policy. On-policy RL is when the behavioural policy is that same as the target policy. </w:t>
+      </w:r>
+    </w:p>
+    <w:p>
+      <w:pPr>
+        <w:pStyle w:val="Heading2"/>
+      </w:pPr>
+      <w:r>
+        <w:t>A3C</w:t>
+      </w:r>
+    </w:p>
+    <w:p>
+      <w:pPr>
+        <w:jc w:val="both"/>
+      </w:pPr>
+      <w:r>
+        <w:t xml:space="preserve">The Asynchronous Advantage Actor-Critic (A3C) algorithm was introduced in a paper by </w:t>
+      </w:r>
+      <w:proofErr w:type="spellStart"/>
+      <w:r>
+        <w:t>Mnih</w:t>
+      </w:r>
+      <w:proofErr w:type="spellEnd"/>
+      <w:r>
+        <w:t xml:space="preserve"> .et.al [REF] that presented a general asynchronous framework for training deep RL agents. The framework used parallelism in the form of simultaneous actor-learner agents running on different CPU cores. Each actor-learner would explore environment states using different exploration policies and as they learnt they would update a global parameter set that would then be propagated to all other actor-learners. The framework reduced the hardware requirements for training Deep RL agents, </w:t>
+      </w:r>
+      <w:r>
+        <w:t>provided a stabilising role to the learning that was previously done exclusively through experience replay, and enabled a large range of RL algorithms to be used effectively in Deep RL.</w:t>
+      </w:r>
+    </w:p>
+    <w:p>
+      <w:pPr>
+        <w:jc w:val="both"/>
+      </w:pPr>
+      <w:r>
+        <w:t xml:space="preserve">To test their framework the authors implemented asynchronous variants of four popular RL algorithms. The most successful of these algorithms was A3C an </w:t>
+      </w:r>
+      <w:r>
+        <w:t>on-policy actor-critic policy gradient method. [DETAIL A3C]</w:t>
+      </w:r>
+    </w:p>
+    <w:p>
+      <w:pPr>
+        <w:jc w:val="both"/>
+      </w:pPr>
+      <w:r>
+        <w:t>[RESULTS A3C]</w:t>
+      </w:r>
+      <w:r>
+        <w:t xml:space="preserve">  </w:t>
+      </w:r>
+    </w:p>
     <w:p>
       <w:pPr>
         <w:pStyle w:val="Heading1"/>
@@ -2516,6 +2907,7 @@
     <w:lsdException w:name="HTML Sample" w:semiHidden="1" w:unhideWhenUsed="1"/>
     <w:lsdException w:name="HTML Typewriter" w:semiHidden="1" w:unhideWhenUsed="1"/>
     <w:lsdException w:name="HTML Variable" w:semiHidden="1" w:unhideWhenUsed="1"/>
+    <w:lsdException w:name="Normal Table" w:semiHidden="1" w:unhideWhenUsed="1"/>
     <w:lsdException w:name="annotation subject" w:semiHidden="1" w:unhideWhenUsed="1"/>
     <w:lsdException w:name="No List" w:semiHidden="1" w:unhideWhenUsed="1"/>
     <w:lsdException w:name="Outline List 1" w:semiHidden="1" w:unhideWhenUsed="1"/>
@@ -2562,8 +2954,10 @@
     <w:lsdException w:name="Table Subtle 2" w:semiHidden="1" w:unhideWhenUsed="1"/>
     <w:lsdException w:name="Table Web 1" w:semiHidden="1" w:unhideWhenUsed="1"/>
     <w:lsdException w:name="Table Web 2" w:semiHidden="1" w:unhideWhenUsed="1"/>
+    <w:lsdException w:name="Table Web 3" w:semiHidden="1" w:unhideWhenUsed="1"/>
     <w:lsdException w:name="Balloon Text" w:semiHidden="1" w:unhideWhenUsed="1"/>
     <w:lsdException w:name="Table Grid" w:uiPriority="39"/>
+    <w:lsdException w:name="Table Theme" w:semiHidden="1" w:unhideWhenUsed="1"/>
     <w:lsdException w:name="Placeholder Text" w:semiHidden="1"/>
     <w:lsdException w:name="No Spacing" w:uiPriority="1" w:qFormat="1"/>
     <w:lsdException w:name="Light Shading" w:uiPriority="60"/>

</xml_diff>